<commit_message>
solved the issue number 3
</commit_message>
<xml_diff>
--- a/Approach.docx
+++ b/Approach.docx
@@ -749,8 +749,2222 @@
       <w:pPr>
         <w:pStyle w:val="ListParagraph"/>
       </w:pPr>
-      <w:bookmarkStart w:id="0" w:name="_GoBack"/>
-      <w:bookmarkEnd w:id="0"/>
+    </w:p>
+    <w:p>
+      <w:pPr>
+        <w:pStyle w:val="ListParagraph"/>
+      </w:pPr>
+    </w:p>
+    <w:p>
+      <w:pPr>
+        <w:pStyle w:val="ListParagraph"/>
+      </w:pPr>
+    </w:p>
+    <w:p>
+      <w:pPr>
+        <w:pStyle w:val="ListParagraph"/>
+      </w:pPr>
+    </w:p>
+    <w:p>
+      <w:pPr>
+        <w:pStyle w:val="ListParagraph"/>
+      </w:pPr>
+      <w:r>
+        <w:t xml:space="preserve">Print </w:t>
+      </w:r>
+      <w:proofErr w:type="gramStart"/>
+      <w:r>
+        <w:t>numbers :</w:t>
+      </w:r>
+      <w:proofErr w:type="gramEnd"/>
+      <w:r>
+        <w:t xml:space="preserve"> </w:t>
+      </w:r>
+    </w:p>
+    <w:p>
+      <w:pPr>
+        <w:pStyle w:val="HTMLPreformatted"/>
+        <w:shd w:val="clear" w:color="auto" w:fill="FFFFFF"/>
+        <w:rPr>
+          <w:color w:val="000000"/>
+          <w:sz w:val="15"/>
+          <w:szCs w:val="15"/>
+        </w:rPr>
+      </w:pPr>
+      <w:commentRangeStart w:id="0"/>
+      <w:r>
+        <w:t xml:space="preserve">1 </w:t>
+      </w:r>
+      <w:proofErr w:type="spellStart"/>
+      <w:r>
+        <w:rPr>
+          <w:color w:val="000000"/>
+          <w:sz w:val="15"/>
+          <w:szCs w:val="15"/>
+        </w:rPr>
+        <w:t>parseDecimalOneDigitNumberToText</w:t>
+      </w:r>
+      <w:proofErr w:type="spellEnd"/>
+      <w:r>
+        <w:rPr>
+          <w:color w:val="000000"/>
+          <w:sz w:val="15"/>
+          <w:szCs w:val="15"/>
+        </w:rPr>
+        <w:t>(</w:t>
+      </w:r>
+      <w:r>
+        <w:rPr>
+          <w:i/>
+          <w:iCs/>
+          <w:color w:val="660E7A"/>
+          <w:sz w:val="15"/>
+          <w:szCs w:val="15"/>
+        </w:rPr>
+        <w:t>List</w:t>
+      </w:r>
+      <w:r>
+        <w:rPr>
+          <w:color w:val="000000"/>
+          <w:sz w:val="15"/>
+          <w:szCs w:val="15"/>
+        </w:rPr>
+        <w:t>(</w:t>
+      </w:r>
+      <w:proofErr w:type="spellStart"/>
+      <w:r>
+        <w:rPr>
+          <w:color w:val="000000"/>
+          <w:sz w:val="15"/>
+          <w:szCs w:val="15"/>
+        </w:rPr>
+        <w:t>number.head</w:t>
+      </w:r>
+      <w:proofErr w:type="spellEnd"/>
+      <w:r>
+        <w:rPr>
+          <w:color w:val="000000"/>
+          <w:sz w:val="15"/>
+          <w:szCs w:val="15"/>
+        </w:rPr>
+        <w:t xml:space="preserve">)) + </w:t>
+      </w:r>
+      <w:proofErr w:type="spellStart"/>
+      <w:r>
+        <w:rPr>
+          <w:color w:val="000000"/>
+          <w:sz w:val="15"/>
+          <w:szCs w:val="15"/>
+        </w:rPr>
+        <w:t>ConjunctionAndOthers.</w:t>
+      </w:r>
+      <w:r>
+        <w:rPr>
+          <w:i/>
+          <w:iCs/>
+          <w:color w:val="660E7A"/>
+          <w:sz w:val="15"/>
+          <w:szCs w:val="15"/>
+        </w:rPr>
+        <w:t>space</w:t>
+      </w:r>
+      <w:proofErr w:type="spellEnd"/>
+      <w:r>
+        <w:rPr>
+          <w:i/>
+          <w:iCs/>
+          <w:color w:val="660E7A"/>
+          <w:sz w:val="15"/>
+          <w:szCs w:val="15"/>
+        </w:rPr>
+        <w:t xml:space="preserve"> </w:t>
+      </w:r>
+      <w:r>
+        <w:rPr>
+          <w:color w:val="000000"/>
+          <w:sz w:val="15"/>
+          <w:szCs w:val="15"/>
+        </w:rPr>
+        <w:t>+</w:t>
+      </w:r>
+      <w:proofErr w:type="spellStart"/>
+      <w:r>
+        <w:rPr>
+          <w:color w:val="000000"/>
+          <w:sz w:val="15"/>
+          <w:szCs w:val="15"/>
+        </w:rPr>
+        <w:t>Hundred.</w:t>
+      </w:r>
+      <w:r>
+        <w:rPr>
+          <w:i/>
+          <w:iCs/>
+          <w:color w:val="660E7A"/>
+          <w:sz w:val="15"/>
+          <w:szCs w:val="15"/>
+        </w:rPr>
+        <w:t>hundred</w:t>
+      </w:r>
+      <w:commentRangeEnd w:id="0"/>
+      <w:proofErr w:type="spellEnd"/>
+      <w:r>
+        <w:rPr>
+          <w:rStyle w:val="CommentReference"/>
+          <w:rFonts w:asciiTheme="minorHAnsi" w:eastAsiaTheme="minorEastAsia" w:hAnsiTheme="minorHAnsi" w:cstheme="minorBidi"/>
+          <w:lang w:val="en-GB"/>
+        </w:rPr>
+        <w:commentReference w:id="0"/>
+      </w:r>
+    </w:p>
+    <w:p>
+      <w:pPr>
+        <w:pStyle w:val="HTMLPreformatted"/>
+        <w:shd w:val="clear" w:color="auto" w:fill="FFFFFF"/>
+      </w:pPr>
+    </w:p>
+    <w:p>
+      <w:pPr>
+        <w:pStyle w:val="HTMLPreformatted"/>
+        <w:shd w:val="clear" w:color="auto" w:fill="FFFFFF"/>
+        <w:rPr>
+          <w:color w:val="000000"/>
+          <w:sz w:val="15"/>
+          <w:szCs w:val="15"/>
+        </w:rPr>
+      </w:pPr>
+      <w:r>
+        <w:t xml:space="preserve">2 </w:t>
+      </w:r>
+      <w:commentRangeStart w:id="1"/>
+      <w:proofErr w:type="spellStart"/>
+      <w:r>
+        <w:rPr>
+          <w:color w:val="000000"/>
+          <w:sz w:val="15"/>
+          <w:szCs w:val="15"/>
+        </w:rPr>
+        <w:t>parseDecimalOneDigitNumberToText</w:t>
+      </w:r>
+      <w:commentRangeEnd w:id="1"/>
+      <w:proofErr w:type="spellEnd"/>
+      <w:r>
+        <w:rPr>
+          <w:rStyle w:val="CommentReference"/>
+          <w:rFonts w:asciiTheme="minorHAnsi" w:eastAsiaTheme="minorEastAsia" w:hAnsiTheme="minorHAnsi" w:cstheme="minorBidi"/>
+          <w:lang w:val="en-GB"/>
+        </w:rPr>
+        <w:commentReference w:id="1"/>
+      </w:r>
+      <w:r>
+        <w:rPr>
+          <w:color w:val="000000"/>
+          <w:sz w:val="15"/>
+          <w:szCs w:val="15"/>
+        </w:rPr>
+        <w:t>(</w:t>
+      </w:r>
+      <w:r>
+        <w:rPr>
+          <w:i/>
+          <w:iCs/>
+          <w:color w:val="660E7A"/>
+          <w:sz w:val="15"/>
+          <w:szCs w:val="15"/>
+        </w:rPr>
+        <w:t>List</w:t>
+      </w:r>
+      <w:r>
+        <w:rPr>
+          <w:color w:val="000000"/>
+          <w:sz w:val="15"/>
+          <w:szCs w:val="15"/>
+        </w:rPr>
+        <w:t>(</w:t>
+      </w:r>
+      <w:proofErr w:type="spellStart"/>
+      <w:r>
+        <w:rPr>
+          <w:color w:val="000000"/>
+          <w:sz w:val="15"/>
+          <w:szCs w:val="15"/>
+        </w:rPr>
+        <w:t>number.head</w:t>
+      </w:r>
+      <w:proofErr w:type="spellEnd"/>
+      <w:r>
+        <w:rPr>
+          <w:color w:val="000000"/>
+          <w:sz w:val="15"/>
+          <w:szCs w:val="15"/>
+        </w:rPr>
+        <w:t xml:space="preserve">)) + </w:t>
+      </w:r>
+      <w:proofErr w:type="spellStart"/>
+      <w:r>
+        <w:rPr>
+          <w:color w:val="000000"/>
+          <w:sz w:val="15"/>
+          <w:szCs w:val="15"/>
+        </w:rPr>
+        <w:t>ConjunctionAndOthers.</w:t>
+      </w:r>
+      <w:r>
+        <w:rPr>
+          <w:i/>
+          <w:iCs/>
+          <w:color w:val="660E7A"/>
+          <w:sz w:val="15"/>
+          <w:szCs w:val="15"/>
+        </w:rPr>
+        <w:t>space</w:t>
+      </w:r>
+      <w:proofErr w:type="spellEnd"/>
+      <w:r>
+        <w:rPr>
+          <w:i/>
+          <w:iCs/>
+          <w:color w:val="660E7A"/>
+          <w:sz w:val="15"/>
+          <w:szCs w:val="15"/>
+        </w:rPr>
+        <w:t xml:space="preserve"> </w:t>
+      </w:r>
+      <w:r>
+        <w:rPr>
+          <w:color w:val="000000"/>
+          <w:sz w:val="15"/>
+          <w:szCs w:val="15"/>
+        </w:rPr>
+        <w:t>+</w:t>
+      </w:r>
+      <w:proofErr w:type="spellStart"/>
+      <w:r>
+        <w:rPr>
+          <w:color w:val="000000"/>
+          <w:sz w:val="15"/>
+          <w:szCs w:val="15"/>
+        </w:rPr>
+        <w:t>Hundred.</w:t>
+      </w:r>
+      <w:r>
+        <w:rPr>
+          <w:i/>
+          <w:iCs/>
+          <w:color w:val="660E7A"/>
+          <w:sz w:val="15"/>
+          <w:szCs w:val="15"/>
+        </w:rPr>
+        <w:t>hundred</w:t>
+      </w:r>
+      <w:proofErr w:type="spellEnd"/>
+    </w:p>
+    <w:p>
+      <w:pPr>
+        <w:pStyle w:val="HTMLPreformatted"/>
+        <w:shd w:val="clear" w:color="auto" w:fill="FFFFFF"/>
+        <w:rPr>
+          <w:color w:val="000000"/>
+          <w:sz w:val="15"/>
+          <w:szCs w:val="15"/>
+        </w:rPr>
+      </w:pPr>
+      <w:r>
+        <w:t xml:space="preserve">  </w:t>
+      </w:r>
+      <w:proofErr w:type="spellStart"/>
+      <w:r>
+        <w:rPr>
+          <w:color w:val="000000"/>
+          <w:sz w:val="15"/>
+          <w:szCs w:val="15"/>
+        </w:rPr>
+        <w:t>ConjunctionAndOthers.</w:t>
+      </w:r>
+      <w:r>
+        <w:rPr>
+          <w:i/>
+          <w:iCs/>
+          <w:color w:val="660E7A"/>
+          <w:sz w:val="15"/>
+          <w:szCs w:val="15"/>
+        </w:rPr>
+        <w:t>space</w:t>
+      </w:r>
+      <w:proofErr w:type="spellEnd"/>
+      <w:r>
+        <w:rPr>
+          <w:i/>
+          <w:iCs/>
+          <w:color w:val="660E7A"/>
+          <w:sz w:val="15"/>
+          <w:szCs w:val="15"/>
+        </w:rPr>
+        <w:t xml:space="preserve"> </w:t>
+      </w:r>
+      <w:r>
+        <w:rPr>
+          <w:color w:val="000000"/>
+          <w:sz w:val="15"/>
+          <w:szCs w:val="15"/>
+        </w:rPr>
+        <w:t xml:space="preserve">+ </w:t>
+      </w:r>
+      <w:proofErr w:type="spellStart"/>
+      <w:r>
+        <w:rPr>
+          <w:color w:val="000000"/>
+          <w:sz w:val="15"/>
+          <w:szCs w:val="15"/>
+        </w:rPr>
+        <w:t>ConjunctionAndOthers.</w:t>
+      </w:r>
+      <w:r>
+        <w:rPr>
+          <w:i/>
+          <w:iCs/>
+          <w:color w:val="660E7A"/>
+          <w:sz w:val="15"/>
+          <w:szCs w:val="15"/>
+        </w:rPr>
+        <w:t>and</w:t>
+      </w:r>
+      <w:proofErr w:type="spellEnd"/>
+      <w:r>
+        <w:rPr>
+          <w:i/>
+          <w:iCs/>
+          <w:color w:val="660E7A"/>
+          <w:sz w:val="15"/>
+          <w:szCs w:val="15"/>
+        </w:rPr>
+        <w:t xml:space="preserve"> </w:t>
+      </w:r>
+      <w:r>
+        <w:rPr>
+          <w:color w:val="000000"/>
+          <w:sz w:val="15"/>
+          <w:szCs w:val="15"/>
+        </w:rPr>
+        <w:t xml:space="preserve">+ </w:t>
+      </w:r>
+      <w:proofErr w:type="spellStart"/>
+      <w:r>
+        <w:rPr>
+          <w:color w:val="000000"/>
+          <w:sz w:val="15"/>
+          <w:szCs w:val="15"/>
+        </w:rPr>
+        <w:t>ConjunctionAndOthers.</w:t>
+      </w:r>
+      <w:r>
+        <w:rPr>
+          <w:i/>
+          <w:iCs/>
+          <w:color w:val="660E7A"/>
+          <w:sz w:val="15"/>
+          <w:szCs w:val="15"/>
+        </w:rPr>
+        <w:t>space</w:t>
+      </w:r>
+      <w:proofErr w:type="spellEnd"/>
+      <w:r>
+        <w:rPr>
+          <w:i/>
+          <w:iCs/>
+          <w:color w:val="660E7A"/>
+          <w:sz w:val="15"/>
+          <w:szCs w:val="15"/>
+        </w:rPr>
+        <w:t xml:space="preserve"> </w:t>
+      </w:r>
+      <w:r>
+        <w:rPr>
+          <w:color w:val="000000"/>
+          <w:sz w:val="15"/>
+          <w:szCs w:val="15"/>
+        </w:rPr>
+        <w:t>+</w:t>
+      </w:r>
+      <w:r>
+        <w:rPr>
+          <w:color w:val="000000"/>
+          <w:sz w:val="15"/>
+          <w:szCs w:val="15"/>
+        </w:rPr>
+        <w:br/>
+        <w:t xml:space="preserve">  </w:t>
+      </w:r>
+      <w:proofErr w:type="spellStart"/>
+      <w:r>
+        <w:rPr>
+          <w:color w:val="000000"/>
+          <w:sz w:val="15"/>
+          <w:szCs w:val="15"/>
+        </w:rPr>
+        <w:t>parseDecimalTwoDigitNumberToText</w:t>
+      </w:r>
+      <w:proofErr w:type="spellEnd"/>
+      <w:r>
+        <w:rPr>
+          <w:color w:val="000000"/>
+          <w:sz w:val="15"/>
+          <w:szCs w:val="15"/>
+        </w:rPr>
+        <w:t>(</w:t>
+      </w:r>
+      <w:proofErr w:type="spellStart"/>
+      <w:r>
+        <w:rPr>
+          <w:color w:val="000000"/>
+          <w:sz w:val="15"/>
+          <w:szCs w:val="15"/>
+        </w:rPr>
+        <w:t>restOfNumberAsInt</w:t>
+      </w:r>
+      <w:proofErr w:type="spellEnd"/>
+      <w:r>
+        <w:rPr>
+          <w:color w:val="000000"/>
+          <w:sz w:val="15"/>
+          <w:szCs w:val="15"/>
+        </w:rPr>
+        <w:t>)</w:t>
+      </w:r>
+    </w:p>
+    <w:p>
+      <w:pPr>
+        <w:pStyle w:val="HTMLPreformatted"/>
+        <w:shd w:val="clear" w:color="auto" w:fill="FFFFFF"/>
+      </w:pPr>
+    </w:p>
+    <w:p>
+      <w:pPr>
+        <w:pStyle w:val="HTMLPreformatted"/>
+        <w:shd w:val="clear" w:color="auto" w:fill="FFFFFF"/>
+        <w:rPr>
+          <w:color w:val="000000"/>
+          <w:sz w:val="15"/>
+          <w:szCs w:val="15"/>
+        </w:rPr>
+      </w:pPr>
+      <w:r>
+        <w:t xml:space="preserve">3 </w:t>
+      </w:r>
+      <w:commentRangeStart w:id="2"/>
+      <w:proofErr w:type="spellStart"/>
+      <w:r>
+        <w:rPr>
+          <w:color w:val="000000"/>
+          <w:sz w:val="15"/>
+          <w:szCs w:val="15"/>
+        </w:rPr>
+        <w:t>parseDecimalOneDigitNumberToText</w:t>
+      </w:r>
+      <w:commentRangeEnd w:id="2"/>
+      <w:proofErr w:type="spellEnd"/>
+      <w:r>
+        <w:rPr>
+          <w:rStyle w:val="CommentReference"/>
+          <w:rFonts w:asciiTheme="minorHAnsi" w:eastAsiaTheme="minorEastAsia" w:hAnsiTheme="minorHAnsi" w:cstheme="minorBidi"/>
+          <w:lang w:val="en-GB"/>
+        </w:rPr>
+        <w:commentReference w:id="2"/>
+      </w:r>
+      <w:r>
+        <w:rPr>
+          <w:color w:val="000000"/>
+          <w:sz w:val="15"/>
+          <w:szCs w:val="15"/>
+        </w:rPr>
+        <w:t>(</w:t>
+      </w:r>
+      <w:r>
+        <w:rPr>
+          <w:i/>
+          <w:iCs/>
+          <w:color w:val="660E7A"/>
+          <w:sz w:val="15"/>
+          <w:szCs w:val="15"/>
+        </w:rPr>
+        <w:t>List</w:t>
+      </w:r>
+      <w:r>
+        <w:rPr>
+          <w:color w:val="000000"/>
+          <w:sz w:val="15"/>
+          <w:szCs w:val="15"/>
+        </w:rPr>
+        <w:t>(</w:t>
+      </w:r>
+      <w:proofErr w:type="spellStart"/>
+      <w:r>
+        <w:rPr>
+          <w:color w:val="000000"/>
+          <w:sz w:val="15"/>
+          <w:szCs w:val="15"/>
+        </w:rPr>
+        <w:t>number.head</w:t>
+      </w:r>
+      <w:proofErr w:type="spellEnd"/>
+      <w:r>
+        <w:rPr>
+          <w:color w:val="000000"/>
+          <w:sz w:val="15"/>
+          <w:szCs w:val="15"/>
+        </w:rPr>
+        <w:t xml:space="preserve">)) + </w:t>
+      </w:r>
+      <w:proofErr w:type="spellStart"/>
+      <w:r>
+        <w:rPr>
+          <w:color w:val="000000"/>
+          <w:sz w:val="15"/>
+          <w:szCs w:val="15"/>
+        </w:rPr>
+        <w:t>ConjunctionAndOthers.</w:t>
+      </w:r>
+      <w:r>
+        <w:rPr>
+          <w:i/>
+          <w:iCs/>
+          <w:color w:val="660E7A"/>
+          <w:sz w:val="15"/>
+          <w:szCs w:val="15"/>
+        </w:rPr>
+        <w:t>space</w:t>
+      </w:r>
+      <w:proofErr w:type="spellEnd"/>
+      <w:r>
+        <w:rPr>
+          <w:i/>
+          <w:iCs/>
+          <w:color w:val="660E7A"/>
+          <w:sz w:val="15"/>
+          <w:szCs w:val="15"/>
+        </w:rPr>
+        <w:t xml:space="preserve"> </w:t>
+      </w:r>
+      <w:r>
+        <w:rPr>
+          <w:color w:val="000000"/>
+          <w:sz w:val="15"/>
+          <w:szCs w:val="15"/>
+        </w:rPr>
+        <w:t>+</w:t>
+      </w:r>
+      <w:r>
+        <w:rPr>
+          <w:color w:val="000000"/>
+          <w:sz w:val="15"/>
+          <w:szCs w:val="15"/>
+        </w:rPr>
+        <w:br/>
+        <w:t xml:space="preserve">  </w:t>
+      </w:r>
+      <w:proofErr w:type="spellStart"/>
+      <w:r>
+        <w:rPr>
+          <w:color w:val="000000"/>
+          <w:sz w:val="15"/>
+          <w:szCs w:val="15"/>
+        </w:rPr>
+        <w:t>Thousand.</w:t>
+      </w:r>
+      <w:r>
+        <w:rPr>
+          <w:i/>
+          <w:iCs/>
+          <w:color w:val="660E7A"/>
+          <w:sz w:val="15"/>
+          <w:szCs w:val="15"/>
+        </w:rPr>
+        <w:t>thousand</w:t>
+      </w:r>
+      <w:proofErr w:type="spellEnd"/>
+    </w:p>
+    <w:p>
+      <w:pPr>
+        <w:pStyle w:val="HTMLPreformatted"/>
+        <w:shd w:val="clear" w:color="auto" w:fill="FFFFFF"/>
+      </w:pPr>
+    </w:p>
+    <w:p>
+      <w:pPr>
+        <w:pStyle w:val="HTMLPreformatted"/>
+        <w:shd w:val="clear" w:color="auto" w:fill="FFFFFF"/>
+        <w:rPr>
+          <w:color w:val="000000"/>
+          <w:sz w:val="15"/>
+          <w:szCs w:val="15"/>
+        </w:rPr>
+      </w:pPr>
+      <w:r>
+        <w:t xml:space="preserve">4 </w:t>
+      </w:r>
+      <w:commentRangeStart w:id="3"/>
+      <w:proofErr w:type="spellStart"/>
+      <w:r>
+        <w:rPr>
+          <w:color w:val="000000"/>
+          <w:sz w:val="15"/>
+          <w:szCs w:val="15"/>
+        </w:rPr>
+        <w:t>parseDecimalOneDigitNumberToText</w:t>
+      </w:r>
+      <w:commentRangeEnd w:id="3"/>
+      <w:proofErr w:type="spellEnd"/>
+      <w:r>
+        <w:rPr>
+          <w:rStyle w:val="CommentReference"/>
+          <w:rFonts w:asciiTheme="minorHAnsi" w:eastAsiaTheme="minorEastAsia" w:hAnsiTheme="minorHAnsi" w:cstheme="minorBidi"/>
+          <w:lang w:val="en-GB"/>
+        </w:rPr>
+        <w:commentReference w:id="3"/>
+      </w:r>
+      <w:r>
+        <w:rPr>
+          <w:color w:val="000000"/>
+          <w:sz w:val="15"/>
+          <w:szCs w:val="15"/>
+        </w:rPr>
+        <w:t>(</w:t>
+      </w:r>
+      <w:r>
+        <w:rPr>
+          <w:i/>
+          <w:iCs/>
+          <w:color w:val="660E7A"/>
+          <w:sz w:val="15"/>
+          <w:szCs w:val="15"/>
+        </w:rPr>
+        <w:t>List</w:t>
+      </w:r>
+      <w:r>
+        <w:rPr>
+          <w:color w:val="000000"/>
+          <w:sz w:val="15"/>
+          <w:szCs w:val="15"/>
+        </w:rPr>
+        <w:t>(</w:t>
+      </w:r>
+      <w:proofErr w:type="spellStart"/>
+      <w:r>
+        <w:rPr>
+          <w:color w:val="000000"/>
+          <w:sz w:val="15"/>
+          <w:szCs w:val="15"/>
+        </w:rPr>
+        <w:t>number.head</w:t>
+      </w:r>
+      <w:proofErr w:type="spellEnd"/>
+      <w:r>
+        <w:rPr>
+          <w:color w:val="000000"/>
+          <w:sz w:val="15"/>
+          <w:szCs w:val="15"/>
+        </w:rPr>
+        <w:t xml:space="preserve">)) + </w:t>
+      </w:r>
+      <w:proofErr w:type="spellStart"/>
+      <w:r>
+        <w:rPr>
+          <w:color w:val="000000"/>
+          <w:sz w:val="15"/>
+          <w:szCs w:val="15"/>
+        </w:rPr>
+        <w:t>ConjunctionAndOthers.</w:t>
+      </w:r>
+      <w:r>
+        <w:rPr>
+          <w:i/>
+          <w:iCs/>
+          <w:color w:val="660E7A"/>
+          <w:sz w:val="15"/>
+          <w:szCs w:val="15"/>
+        </w:rPr>
+        <w:t>space</w:t>
+      </w:r>
+      <w:proofErr w:type="spellEnd"/>
+      <w:r>
+        <w:rPr>
+          <w:i/>
+          <w:iCs/>
+          <w:color w:val="660E7A"/>
+          <w:sz w:val="15"/>
+          <w:szCs w:val="15"/>
+        </w:rPr>
+        <w:t xml:space="preserve"> </w:t>
+      </w:r>
+      <w:r>
+        <w:rPr>
+          <w:color w:val="000000"/>
+          <w:sz w:val="15"/>
+          <w:szCs w:val="15"/>
+        </w:rPr>
+        <w:t>+</w:t>
+      </w:r>
+      <w:r>
+        <w:rPr>
+          <w:color w:val="000000"/>
+          <w:sz w:val="15"/>
+          <w:szCs w:val="15"/>
+        </w:rPr>
+        <w:br/>
+        <w:t xml:space="preserve">  </w:t>
+      </w:r>
+      <w:proofErr w:type="spellStart"/>
+      <w:r>
+        <w:rPr>
+          <w:color w:val="000000"/>
+          <w:sz w:val="15"/>
+          <w:szCs w:val="15"/>
+        </w:rPr>
+        <w:t>Thousand.</w:t>
+      </w:r>
+      <w:r>
+        <w:rPr>
+          <w:i/>
+          <w:iCs/>
+          <w:color w:val="660E7A"/>
+          <w:sz w:val="15"/>
+          <w:szCs w:val="15"/>
+        </w:rPr>
+        <w:t>thousand</w:t>
+      </w:r>
+      <w:proofErr w:type="spellEnd"/>
+      <w:r>
+        <w:rPr>
+          <w:i/>
+          <w:iCs/>
+          <w:color w:val="660E7A"/>
+          <w:sz w:val="15"/>
+          <w:szCs w:val="15"/>
+        </w:rPr>
+        <w:t xml:space="preserve"> </w:t>
+      </w:r>
+      <w:r>
+        <w:rPr>
+          <w:color w:val="000000"/>
+          <w:sz w:val="15"/>
+          <w:szCs w:val="15"/>
+        </w:rPr>
+        <w:t xml:space="preserve">+ </w:t>
+      </w:r>
+      <w:proofErr w:type="spellStart"/>
+      <w:r>
+        <w:rPr>
+          <w:color w:val="000000"/>
+          <w:sz w:val="15"/>
+          <w:szCs w:val="15"/>
+        </w:rPr>
+        <w:t>ConjunctionAndOthers.</w:t>
+      </w:r>
+      <w:r>
+        <w:rPr>
+          <w:i/>
+          <w:iCs/>
+          <w:color w:val="660E7A"/>
+          <w:sz w:val="15"/>
+          <w:szCs w:val="15"/>
+        </w:rPr>
+        <w:t>space</w:t>
+      </w:r>
+      <w:proofErr w:type="spellEnd"/>
+      <w:r>
+        <w:rPr>
+          <w:i/>
+          <w:iCs/>
+          <w:color w:val="660E7A"/>
+          <w:sz w:val="15"/>
+          <w:szCs w:val="15"/>
+        </w:rPr>
+        <w:t xml:space="preserve"> </w:t>
+      </w:r>
+      <w:r>
+        <w:rPr>
+          <w:color w:val="000000"/>
+          <w:sz w:val="15"/>
+          <w:szCs w:val="15"/>
+        </w:rPr>
+        <w:t xml:space="preserve">+ </w:t>
+      </w:r>
+      <w:proofErr w:type="spellStart"/>
+      <w:r>
+        <w:rPr>
+          <w:color w:val="000000"/>
+          <w:sz w:val="15"/>
+          <w:szCs w:val="15"/>
+        </w:rPr>
+        <w:t>ConjunctionAndOthers.</w:t>
+      </w:r>
+      <w:r>
+        <w:rPr>
+          <w:i/>
+          <w:iCs/>
+          <w:color w:val="660E7A"/>
+          <w:sz w:val="15"/>
+          <w:szCs w:val="15"/>
+        </w:rPr>
+        <w:t>and</w:t>
+      </w:r>
+      <w:proofErr w:type="spellEnd"/>
+      <w:r>
+        <w:rPr>
+          <w:i/>
+          <w:iCs/>
+          <w:color w:val="660E7A"/>
+          <w:sz w:val="15"/>
+          <w:szCs w:val="15"/>
+        </w:rPr>
+        <w:t xml:space="preserve"> + </w:t>
+      </w:r>
+    </w:p>
+    <w:p>
+      <w:pPr>
+        <w:pStyle w:val="HTMLPreformatted"/>
+        <w:shd w:val="clear" w:color="auto" w:fill="FFFFFF"/>
+        <w:rPr>
+          <w:color w:val="000000"/>
+          <w:sz w:val="15"/>
+          <w:szCs w:val="15"/>
+        </w:rPr>
+      </w:pPr>
+      <w:r>
+        <w:t xml:space="preserve">  </w:t>
+      </w:r>
+      <w:proofErr w:type="spellStart"/>
+      <w:r>
+        <w:rPr>
+          <w:color w:val="000000"/>
+          <w:sz w:val="15"/>
+          <w:szCs w:val="15"/>
+        </w:rPr>
+        <w:t>ConjunctionAndOthers.</w:t>
+      </w:r>
+      <w:r>
+        <w:rPr>
+          <w:i/>
+          <w:iCs/>
+          <w:color w:val="660E7A"/>
+          <w:sz w:val="15"/>
+          <w:szCs w:val="15"/>
+        </w:rPr>
+        <w:t>space</w:t>
+      </w:r>
+      <w:proofErr w:type="spellEnd"/>
+      <w:r>
+        <w:rPr>
+          <w:i/>
+          <w:iCs/>
+          <w:color w:val="660E7A"/>
+          <w:sz w:val="15"/>
+          <w:szCs w:val="15"/>
+        </w:rPr>
+        <w:t xml:space="preserve"> </w:t>
+      </w:r>
+      <w:r>
+        <w:rPr>
+          <w:color w:val="000000"/>
+          <w:sz w:val="15"/>
+          <w:szCs w:val="15"/>
+        </w:rPr>
+        <w:t xml:space="preserve">+ </w:t>
+      </w:r>
+      <w:proofErr w:type="spellStart"/>
+      <w:r>
+        <w:rPr>
+          <w:color w:val="000000"/>
+          <w:sz w:val="15"/>
+          <w:szCs w:val="15"/>
+        </w:rPr>
+        <w:t>parseHundredNumberToText</w:t>
+      </w:r>
+      <w:proofErr w:type="spellEnd"/>
+      <w:r>
+        <w:rPr>
+          <w:color w:val="000000"/>
+          <w:sz w:val="15"/>
+          <w:szCs w:val="15"/>
+        </w:rPr>
+        <w:t>(</w:t>
+      </w:r>
+      <w:proofErr w:type="spellStart"/>
+      <w:proofErr w:type="gramStart"/>
+      <w:r>
+        <w:rPr>
+          <w:color w:val="000000"/>
+          <w:sz w:val="15"/>
+          <w:szCs w:val="15"/>
+        </w:rPr>
+        <w:t>number.tail</w:t>
+      </w:r>
+      <w:proofErr w:type="spellEnd"/>
+      <w:proofErr w:type="gramEnd"/>
+      <w:r>
+        <w:rPr>
+          <w:color w:val="000000"/>
+          <w:sz w:val="15"/>
+          <w:szCs w:val="15"/>
+        </w:rPr>
+        <w:t>)</w:t>
+      </w:r>
+    </w:p>
+    <w:p>
+      <w:pPr>
+        <w:pStyle w:val="HTMLPreformatted"/>
+        <w:shd w:val="clear" w:color="auto" w:fill="FFFFFF"/>
+      </w:pPr>
+    </w:p>
+    <w:p>
+      <w:pPr>
+        <w:pStyle w:val="HTMLPreformatted"/>
+        <w:shd w:val="clear" w:color="auto" w:fill="FFFFFF"/>
+        <w:rPr>
+          <w:color w:val="000000"/>
+          <w:sz w:val="15"/>
+          <w:szCs w:val="15"/>
+        </w:rPr>
+      </w:pPr>
+      <w:r>
+        <w:t xml:space="preserve">5 </w:t>
+      </w:r>
+      <w:commentRangeStart w:id="4"/>
+      <w:proofErr w:type="spellStart"/>
+      <w:r>
+        <w:rPr>
+          <w:color w:val="000000"/>
+          <w:sz w:val="15"/>
+          <w:szCs w:val="15"/>
+        </w:rPr>
+        <w:t>parseDecimalTwoDigitNumberToText</w:t>
+      </w:r>
+      <w:commentRangeEnd w:id="4"/>
+      <w:proofErr w:type="spellEnd"/>
+      <w:r>
+        <w:rPr>
+          <w:rStyle w:val="CommentReference"/>
+          <w:rFonts w:asciiTheme="minorHAnsi" w:eastAsiaTheme="minorEastAsia" w:hAnsiTheme="minorHAnsi" w:cstheme="minorBidi"/>
+          <w:lang w:val="en-GB"/>
+        </w:rPr>
+        <w:commentReference w:id="4"/>
+      </w:r>
+      <w:r>
+        <w:rPr>
+          <w:color w:val="000000"/>
+          <w:sz w:val="15"/>
+          <w:szCs w:val="15"/>
+        </w:rPr>
+        <w:t xml:space="preserve">(splittedList._1) + </w:t>
+      </w:r>
+      <w:proofErr w:type="spellStart"/>
+      <w:r>
+        <w:rPr>
+          <w:color w:val="000000"/>
+          <w:sz w:val="15"/>
+          <w:szCs w:val="15"/>
+        </w:rPr>
+        <w:t>ConjunctionAndOthers.</w:t>
+      </w:r>
+      <w:r>
+        <w:rPr>
+          <w:i/>
+          <w:iCs/>
+          <w:color w:val="660E7A"/>
+          <w:sz w:val="15"/>
+          <w:szCs w:val="15"/>
+        </w:rPr>
+        <w:t>space</w:t>
+      </w:r>
+      <w:proofErr w:type="spellEnd"/>
+      <w:r>
+        <w:rPr>
+          <w:i/>
+          <w:iCs/>
+          <w:color w:val="660E7A"/>
+          <w:sz w:val="15"/>
+          <w:szCs w:val="15"/>
+        </w:rPr>
+        <w:t xml:space="preserve"> </w:t>
+      </w:r>
+      <w:r>
+        <w:rPr>
+          <w:color w:val="000000"/>
+          <w:sz w:val="15"/>
+          <w:szCs w:val="15"/>
+        </w:rPr>
+        <w:t>+</w:t>
+      </w:r>
+      <w:r>
+        <w:rPr>
+          <w:color w:val="000000"/>
+          <w:sz w:val="15"/>
+          <w:szCs w:val="15"/>
+        </w:rPr>
+        <w:br/>
+        <w:t xml:space="preserve">  </w:t>
+      </w:r>
+      <w:proofErr w:type="spellStart"/>
+      <w:r>
+        <w:rPr>
+          <w:color w:val="000000"/>
+          <w:sz w:val="15"/>
+          <w:szCs w:val="15"/>
+        </w:rPr>
+        <w:t>Thousand.</w:t>
+      </w:r>
+      <w:r>
+        <w:rPr>
+          <w:i/>
+          <w:iCs/>
+          <w:color w:val="660E7A"/>
+          <w:sz w:val="15"/>
+          <w:szCs w:val="15"/>
+        </w:rPr>
+        <w:t>thousand</w:t>
+      </w:r>
+      <w:proofErr w:type="spellEnd"/>
+    </w:p>
+    <w:p>
+      <w:pPr>
+        <w:pStyle w:val="HTMLPreformatted"/>
+        <w:shd w:val="clear" w:color="auto" w:fill="FFFFFF"/>
+      </w:pPr>
+    </w:p>
+    <w:p>
+      <w:pPr>
+        <w:pStyle w:val="HTMLPreformatted"/>
+        <w:shd w:val="clear" w:color="auto" w:fill="FFFFFF"/>
+        <w:rPr>
+          <w:color w:val="000000"/>
+          <w:sz w:val="15"/>
+          <w:szCs w:val="15"/>
+        </w:rPr>
+      </w:pPr>
+      <w:r>
+        <w:t xml:space="preserve">6 </w:t>
+      </w:r>
+      <w:commentRangeStart w:id="5"/>
+      <w:proofErr w:type="spellStart"/>
+      <w:r>
+        <w:rPr>
+          <w:color w:val="000000"/>
+          <w:sz w:val="15"/>
+          <w:szCs w:val="15"/>
+        </w:rPr>
+        <w:t>parseDecimalTwoDigitNumberToText</w:t>
+      </w:r>
+      <w:commentRangeEnd w:id="5"/>
+      <w:proofErr w:type="spellEnd"/>
+      <w:r>
+        <w:rPr>
+          <w:rStyle w:val="CommentReference"/>
+          <w:rFonts w:asciiTheme="minorHAnsi" w:eastAsiaTheme="minorEastAsia" w:hAnsiTheme="minorHAnsi" w:cstheme="minorBidi"/>
+          <w:lang w:val="en-GB"/>
+        </w:rPr>
+        <w:commentReference w:id="5"/>
+      </w:r>
+      <w:r>
+        <w:rPr>
+          <w:color w:val="000000"/>
+          <w:sz w:val="15"/>
+          <w:szCs w:val="15"/>
+        </w:rPr>
+        <w:t xml:space="preserve">(splittedList._1) + </w:t>
+      </w:r>
+      <w:proofErr w:type="spellStart"/>
+      <w:r>
+        <w:rPr>
+          <w:color w:val="000000"/>
+          <w:sz w:val="15"/>
+          <w:szCs w:val="15"/>
+        </w:rPr>
+        <w:t>ConjunctionAndOthers.</w:t>
+      </w:r>
+      <w:r>
+        <w:rPr>
+          <w:i/>
+          <w:iCs/>
+          <w:color w:val="660E7A"/>
+          <w:sz w:val="15"/>
+          <w:szCs w:val="15"/>
+        </w:rPr>
+        <w:t>space</w:t>
+      </w:r>
+      <w:proofErr w:type="spellEnd"/>
+      <w:r>
+        <w:rPr>
+          <w:i/>
+          <w:iCs/>
+          <w:color w:val="660E7A"/>
+          <w:sz w:val="15"/>
+          <w:szCs w:val="15"/>
+        </w:rPr>
+        <w:t xml:space="preserve"> </w:t>
+      </w:r>
+      <w:r>
+        <w:rPr>
+          <w:color w:val="000000"/>
+          <w:sz w:val="15"/>
+          <w:szCs w:val="15"/>
+        </w:rPr>
+        <w:t>+</w:t>
+      </w:r>
+      <w:r>
+        <w:rPr>
+          <w:color w:val="000000"/>
+          <w:sz w:val="15"/>
+          <w:szCs w:val="15"/>
+        </w:rPr>
+        <w:br/>
+        <w:t xml:space="preserve">  </w:t>
+      </w:r>
+      <w:proofErr w:type="spellStart"/>
+      <w:r>
+        <w:rPr>
+          <w:color w:val="000000"/>
+          <w:sz w:val="15"/>
+          <w:szCs w:val="15"/>
+        </w:rPr>
+        <w:t>Thousand.</w:t>
+      </w:r>
+      <w:r>
+        <w:rPr>
+          <w:i/>
+          <w:iCs/>
+          <w:color w:val="660E7A"/>
+          <w:sz w:val="15"/>
+          <w:szCs w:val="15"/>
+        </w:rPr>
+        <w:t>thousand</w:t>
+      </w:r>
+      <w:proofErr w:type="spellEnd"/>
+      <w:r>
+        <w:rPr>
+          <w:i/>
+          <w:iCs/>
+          <w:color w:val="660E7A"/>
+          <w:sz w:val="15"/>
+          <w:szCs w:val="15"/>
+        </w:rPr>
+        <w:t xml:space="preserve"> </w:t>
+      </w:r>
+      <w:r>
+        <w:rPr>
+          <w:color w:val="000000"/>
+          <w:sz w:val="15"/>
+          <w:szCs w:val="15"/>
+        </w:rPr>
+        <w:t xml:space="preserve">+ </w:t>
+      </w:r>
+      <w:proofErr w:type="spellStart"/>
+      <w:r>
+        <w:rPr>
+          <w:color w:val="000000"/>
+          <w:sz w:val="15"/>
+          <w:szCs w:val="15"/>
+        </w:rPr>
+        <w:t>ConjunctionAndOthers.</w:t>
+      </w:r>
+      <w:r>
+        <w:rPr>
+          <w:i/>
+          <w:iCs/>
+          <w:color w:val="660E7A"/>
+          <w:sz w:val="15"/>
+          <w:szCs w:val="15"/>
+        </w:rPr>
+        <w:t>space</w:t>
+      </w:r>
+      <w:proofErr w:type="spellEnd"/>
+      <w:r>
+        <w:rPr>
+          <w:i/>
+          <w:iCs/>
+          <w:color w:val="660E7A"/>
+          <w:sz w:val="15"/>
+          <w:szCs w:val="15"/>
+        </w:rPr>
+        <w:t xml:space="preserve"> </w:t>
+      </w:r>
+      <w:r>
+        <w:rPr>
+          <w:color w:val="000000"/>
+          <w:sz w:val="15"/>
+          <w:szCs w:val="15"/>
+        </w:rPr>
+        <w:t xml:space="preserve">+ </w:t>
+      </w:r>
+      <w:proofErr w:type="spellStart"/>
+      <w:r>
+        <w:rPr>
+          <w:color w:val="000000"/>
+          <w:sz w:val="15"/>
+          <w:szCs w:val="15"/>
+        </w:rPr>
+        <w:t>ConjunctionAndOthers.</w:t>
+      </w:r>
+      <w:r>
+        <w:rPr>
+          <w:i/>
+          <w:iCs/>
+          <w:color w:val="660E7A"/>
+          <w:sz w:val="15"/>
+          <w:szCs w:val="15"/>
+        </w:rPr>
+        <w:t>and</w:t>
+      </w:r>
+      <w:proofErr w:type="spellEnd"/>
+      <w:r>
+        <w:rPr>
+          <w:i/>
+          <w:iCs/>
+          <w:color w:val="660E7A"/>
+          <w:sz w:val="15"/>
+          <w:szCs w:val="15"/>
+        </w:rPr>
+        <w:t xml:space="preserve"> </w:t>
+      </w:r>
+      <w:r>
+        <w:rPr>
+          <w:color w:val="000000"/>
+          <w:sz w:val="15"/>
+          <w:szCs w:val="15"/>
+        </w:rPr>
+        <w:t xml:space="preserve">+ </w:t>
+      </w:r>
+      <w:proofErr w:type="spellStart"/>
+      <w:r>
+        <w:rPr>
+          <w:color w:val="000000"/>
+          <w:sz w:val="15"/>
+          <w:szCs w:val="15"/>
+        </w:rPr>
+        <w:t>ConjunctionAndOthers.</w:t>
+      </w:r>
+      <w:r>
+        <w:rPr>
+          <w:i/>
+          <w:iCs/>
+          <w:color w:val="660E7A"/>
+          <w:sz w:val="15"/>
+          <w:szCs w:val="15"/>
+        </w:rPr>
+        <w:t>space</w:t>
+      </w:r>
+      <w:proofErr w:type="spellEnd"/>
+      <w:r>
+        <w:rPr>
+          <w:i/>
+          <w:iCs/>
+          <w:color w:val="660E7A"/>
+          <w:sz w:val="15"/>
+          <w:szCs w:val="15"/>
+        </w:rPr>
+        <w:t xml:space="preserve"> + </w:t>
+      </w:r>
+      <w:proofErr w:type="spellStart"/>
+      <w:r>
+        <w:rPr>
+          <w:color w:val="000000"/>
+          <w:sz w:val="15"/>
+          <w:szCs w:val="15"/>
+        </w:rPr>
+        <w:t>parseHundredNumberToText</w:t>
+      </w:r>
+      <w:proofErr w:type="spellEnd"/>
+      <w:r>
+        <w:rPr>
+          <w:color w:val="000000"/>
+          <w:sz w:val="15"/>
+          <w:szCs w:val="15"/>
+        </w:rPr>
+        <w:t>(splittedList._2)</w:t>
+      </w:r>
+    </w:p>
+    <w:p>
+      <w:pPr>
+        <w:pStyle w:val="HTMLPreformatted"/>
+        <w:shd w:val="clear" w:color="auto" w:fill="FFFFFF"/>
+        <w:rPr>
+          <w:color w:val="000000"/>
+          <w:sz w:val="15"/>
+          <w:szCs w:val="15"/>
+        </w:rPr>
+      </w:pPr>
+    </w:p>
+    <w:p>
+      <w:pPr>
+        <w:pStyle w:val="HTMLPreformatted"/>
+        <w:shd w:val="clear" w:color="auto" w:fill="FFFFFF"/>
+      </w:pPr>
+    </w:p>
+    <w:p>
+      <w:pPr>
+        <w:pStyle w:val="HTMLPreformatted"/>
+        <w:shd w:val="clear" w:color="auto" w:fill="FFFFFF"/>
+        <w:rPr>
+          <w:color w:val="000000"/>
+          <w:sz w:val="15"/>
+          <w:szCs w:val="15"/>
+        </w:rPr>
+      </w:pPr>
+      <w:r>
+        <w:t xml:space="preserve">7 </w:t>
+      </w:r>
+      <w:commentRangeStart w:id="6"/>
+      <w:proofErr w:type="spellStart"/>
+      <w:r>
+        <w:rPr>
+          <w:color w:val="000000"/>
+          <w:sz w:val="15"/>
+          <w:szCs w:val="15"/>
+        </w:rPr>
+        <w:t>parseDecimalTwoDigitNumberToText</w:t>
+      </w:r>
+      <w:commentRangeEnd w:id="6"/>
+      <w:proofErr w:type="spellEnd"/>
+      <w:r>
+        <w:rPr>
+          <w:rStyle w:val="CommentReference"/>
+          <w:rFonts w:asciiTheme="minorHAnsi" w:eastAsiaTheme="minorEastAsia" w:hAnsiTheme="minorHAnsi" w:cstheme="minorBidi"/>
+          <w:lang w:val="en-GB"/>
+        </w:rPr>
+        <w:commentReference w:id="6"/>
+      </w:r>
+      <w:r>
+        <w:rPr>
+          <w:color w:val="000000"/>
+          <w:sz w:val="15"/>
+          <w:szCs w:val="15"/>
+        </w:rPr>
+        <w:t xml:space="preserve">(splittedList._1) + </w:t>
+      </w:r>
+      <w:proofErr w:type="spellStart"/>
+      <w:r>
+        <w:rPr>
+          <w:color w:val="000000"/>
+          <w:sz w:val="15"/>
+          <w:szCs w:val="15"/>
+        </w:rPr>
+        <w:t>ConjunctionAndOthers.</w:t>
+      </w:r>
+      <w:r>
+        <w:rPr>
+          <w:i/>
+          <w:iCs/>
+          <w:color w:val="660E7A"/>
+          <w:sz w:val="15"/>
+          <w:szCs w:val="15"/>
+        </w:rPr>
+        <w:t>space</w:t>
+      </w:r>
+      <w:proofErr w:type="spellEnd"/>
+      <w:r>
+        <w:rPr>
+          <w:i/>
+          <w:iCs/>
+          <w:color w:val="660E7A"/>
+          <w:sz w:val="15"/>
+          <w:szCs w:val="15"/>
+        </w:rPr>
+        <w:t xml:space="preserve"> </w:t>
+      </w:r>
+      <w:r>
+        <w:rPr>
+          <w:color w:val="000000"/>
+          <w:sz w:val="15"/>
+          <w:szCs w:val="15"/>
+        </w:rPr>
+        <w:t>+</w:t>
+      </w:r>
+      <w:r>
+        <w:rPr>
+          <w:color w:val="000000"/>
+          <w:sz w:val="15"/>
+          <w:szCs w:val="15"/>
+        </w:rPr>
+        <w:tab/>
+      </w:r>
+      <w:r>
+        <w:rPr>
+          <w:color w:val="000000"/>
+          <w:sz w:val="15"/>
+          <w:szCs w:val="15"/>
+        </w:rPr>
+        <w:br/>
+        <w:t xml:space="preserve">  </w:t>
+      </w:r>
+      <w:proofErr w:type="spellStart"/>
+      <w:r>
+        <w:rPr>
+          <w:color w:val="000000"/>
+          <w:sz w:val="15"/>
+          <w:szCs w:val="15"/>
+        </w:rPr>
+        <w:t>Thousand.</w:t>
+      </w:r>
+      <w:r>
+        <w:rPr>
+          <w:i/>
+          <w:iCs/>
+          <w:color w:val="660E7A"/>
+          <w:sz w:val="15"/>
+          <w:szCs w:val="15"/>
+        </w:rPr>
+        <w:t>thousand</w:t>
+      </w:r>
+      <w:proofErr w:type="spellEnd"/>
+      <w:r>
+        <w:rPr>
+          <w:i/>
+          <w:iCs/>
+          <w:color w:val="660E7A"/>
+          <w:sz w:val="15"/>
+          <w:szCs w:val="15"/>
+        </w:rPr>
+        <w:t xml:space="preserve"> </w:t>
+      </w:r>
+      <w:r>
+        <w:rPr>
+          <w:color w:val="000000"/>
+          <w:sz w:val="15"/>
+          <w:szCs w:val="15"/>
+        </w:rPr>
+        <w:t xml:space="preserve">+ </w:t>
+      </w:r>
+      <w:proofErr w:type="spellStart"/>
+      <w:r>
+        <w:rPr>
+          <w:color w:val="000000"/>
+          <w:sz w:val="15"/>
+          <w:szCs w:val="15"/>
+        </w:rPr>
+        <w:t>ConjunctionAndOthers.</w:t>
+      </w:r>
+      <w:r>
+        <w:rPr>
+          <w:i/>
+          <w:iCs/>
+          <w:color w:val="660E7A"/>
+          <w:sz w:val="15"/>
+          <w:szCs w:val="15"/>
+        </w:rPr>
+        <w:t>comma</w:t>
+      </w:r>
+      <w:proofErr w:type="spellEnd"/>
+      <w:r>
+        <w:rPr>
+          <w:i/>
+          <w:iCs/>
+          <w:color w:val="660E7A"/>
+          <w:sz w:val="15"/>
+          <w:szCs w:val="15"/>
+        </w:rPr>
+        <w:t xml:space="preserve"> </w:t>
+      </w:r>
+      <w:r>
+        <w:rPr>
+          <w:color w:val="000000"/>
+          <w:sz w:val="15"/>
+          <w:szCs w:val="15"/>
+        </w:rPr>
+        <w:t xml:space="preserve">+ </w:t>
+      </w:r>
+      <w:proofErr w:type="spellStart"/>
+      <w:r>
+        <w:rPr>
+          <w:color w:val="000000"/>
+          <w:sz w:val="15"/>
+          <w:szCs w:val="15"/>
+        </w:rPr>
+        <w:t>ConjunctionAndOthers.</w:t>
+      </w:r>
+      <w:r>
+        <w:rPr>
+          <w:i/>
+          <w:iCs/>
+          <w:color w:val="660E7A"/>
+          <w:sz w:val="15"/>
+          <w:szCs w:val="15"/>
+        </w:rPr>
+        <w:t>space</w:t>
+      </w:r>
+      <w:proofErr w:type="spellEnd"/>
+      <w:r>
+        <w:rPr>
+          <w:i/>
+          <w:iCs/>
+          <w:color w:val="660E7A"/>
+          <w:sz w:val="15"/>
+          <w:szCs w:val="15"/>
+        </w:rPr>
+        <w:t xml:space="preserve">  +       </w:t>
+      </w:r>
+      <w:proofErr w:type="spellStart"/>
+      <w:r>
+        <w:rPr>
+          <w:color w:val="000000"/>
+          <w:sz w:val="15"/>
+          <w:szCs w:val="15"/>
+        </w:rPr>
+        <w:t>parseHundredNumberToText</w:t>
+      </w:r>
+      <w:proofErr w:type="spellEnd"/>
+      <w:r>
+        <w:rPr>
+          <w:color w:val="000000"/>
+          <w:sz w:val="15"/>
+          <w:szCs w:val="15"/>
+        </w:rPr>
+        <w:t>(splittedList._2)</w:t>
+      </w:r>
+    </w:p>
+    <w:p>
+      <w:pPr>
+        <w:pStyle w:val="HTMLPreformatted"/>
+        <w:shd w:val="clear" w:color="auto" w:fill="FFFFFF"/>
+        <w:rPr>
+          <w:color w:val="000000"/>
+          <w:sz w:val="15"/>
+          <w:szCs w:val="15"/>
+        </w:rPr>
+      </w:pPr>
+    </w:p>
+    <w:p>
+      <w:pPr>
+        <w:pStyle w:val="HTMLPreformatted"/>
+        <w:shd w:val="clear" w:color="auto" w:fill="FFFFFF"/>
+      </w:pPr>
+    </w:p>
+    <w:p>
+      <w:pPr>
+        <w:pStyle w:val="HTMLPreformatted"/>
+        <w:shd w:val="clear" w:color="auto" w:fill="FFFFFF"/>
+        <w:rPr>
+          <w:color w:val="000000"/>
+          <w:sz w:val="15"/>
+          <w:szCs w:val="15"/>
+        </w:rPr>
+      </w:pPr>
+      <w:r>
+        <w:t>8</w:t>
+      </w:r>
+      <w:r>
+        <w:t xml:space="preserve"> </w:t>
+      </w:r>
+      <w:commentRangeStart w:id="7"/>
+      <w:proofErr w:type="spellStart"/>
+      <w:r>
+        <w:rPr>
+          <w:color w:val="000000"/>
+          <w:sz w:val="15"/>
+          <w:szCs w:val="15"/>
+        </w:rPr>
+        <w:t>parseHundredNumberToText</w:t>
+      </w:r>
+      <w:proofErr w:type="spellEnd"/>
+      <w:r>
+        <w:rPr>
+          <w:color w:val="000000"/>
+          <w:sz w:val="15"/>
+          <w:szCs w:val="15"/>
+        </w:rPr>
+        <w:t xml:space="preserve">(splittedNumber._1) + </w:t>
+      </w:r>
+      <w:proofErr w:type="spellStart"/>
+      <w:r>
+        <w:rPr>
+          <w:color w:val="000000"/>
+          <w:sz w:val="15"/>
+          <w:szCs w:val="15"/>
+        </w:rPr>
+        <w:t>ConjunctionAndOthers.</w:t>
+      </w:r>
+      <w:r>
+        <w:rPr>
+          <w:i/>
+          <w:iCs/>
+          <w:color w:val="660E7A"/>
+          <w:sz w:val="15"/>
+          <w:szCs w:val="15"/>
+        </w:rPr>
+        <w:t>space</w:t>
+      </w:r>
+      <w:proofErr w:type="spellEnd"/>
+      <w:r>
+        <w:rPr>
+          <w:i/>
+          <w:iCs/>
+          <w:color w:val="660E7A"/>
+          <w:sz w:val="15"/>
+          <w:szCs w:val="15"/>
+        </w:rPr>
+        <w:t xml:space="preserve"> </w:t>
+      </w:r>
+      <w:r>
+        <w:rPr>
+          <w:color w:val="000000"/>
+          <w:sz w:val="15"/>
+          <w:szCs w:val="15"/>
+        </w:rPr>
+        <w:t xml:space="preserve">+ </w:t>
+      </w:r>
+      <w:proofErr w:type="spellStart"/>
+      <w:r>
+        <w:rPr>
+          <w:color w:val="000000"/>
+          <w:sz w:val="15"/>
+          <w:szCs w:val="15"/>
+        </w:rPr>
+        <w:t>Thousand.</w:t>
+      </w:r>
+      <w:r>
+        <w:rPr>
+          <w:i/>
+          <w:iCs/>
+          <w:color w:val="660E7A"/>
+          <w:sz w:val="15"/>
+          <w:szCs w:val="15"/>
+        </w:rPr>
+        <w:t>thousand</w:t>
+      </w:r>
+      <w:commentRangeEnd w:id="7"/>
+      <w:proofErr w:type="spellEnd"/>
+      <w:r>
+        <w:rPr>
+          <w:rStyle w:val="CommentReference"/>
+          <w:rFonts w:asciiTheme="minorHAnsi" w:eastAsiaTheme="minorEastAsia" w:hAnsiTheme="minorHAnsi" w:cstheme="minorBidi"/>
+          <w:lang w:val="en-GB"/>
+        </w:rPr>
+        <w:commentReference w:id="7"/>
+      </w:r>
+    </w:p>
+    <w:p>
+      <w:pPr>
+        <w:pStyle w:val="HTMLPreformatted"/>
+        <w:shd w:val="clear" w:color="auto" w:fill="FFFFFF"/>
+      </w:pPr>
+    </w:p>
+    <w:p>
+      <w:pPr>
+        <w:pStyle w:val="HTMLPreformatted"/>
+        <w:shd w:val="clear" w:color="auto" w:fill="FFFFFF"/>
+      </w:pPr>
+    </w:p>
+    <w:p>
+      <w:pPr>
+        <w:pStyle w:val="HTMLPreformatted"/>
+        <w:shd w:val="clear" w:color="auto" w:fill="FFFFFF"/>
+        <w:rPr>
+          <w:i/>
+          <w:iCs/>
+          <w:color w:val="660E7A"/>
+          <w:sz w:val="15"/>
+          <w:szCs w:val="15"/>
+        </w:rPr>
+      </w:pPr>
+      <w:r>
+        <w:t>9</w:t>
+      </w:r>
+      <w:r>
+        <w:t xml:space="preserve"> </w:t>
+      </w:r>
+      <w:commentRangeStart w:id="8"/>
+      <w:proofErr w:type="spellStart"/>
+      <w:r>
+        <w:rPr>
+          <w:color w:val="000000"/>
+          <w:sz w:val="15"/>
+          <w:szCs w:val="15"/>
+        </w:rPr>
+        <w:t>parseHundredNumberToText</w:t>
+      </w:r>
+      <w:proofErr w:type="spellEnd"/>
+      <w:r>
+        <w:rPr>
+          <w:color w:val="000000"/>
+          <w:sz w:val="15"/>
+          <w:szCs w:val="15"/>
+        </w:rPr>
+        <w:t xml:space="preserve">(splittedNumber._1) + </w:t>
+      </w:r>
+      <w:proofErr w:type="spellStart"/>
+      <w:r>
+        <w:rPr>
+          <w:color w:val="000000"/>
+          <w:sz w:val="15"/>
+          <w:szCs w:val="15"/>
+        </w:rPr>
+        <w:t>ConjunctionAndOthers.</w:t>
+      </w:r>
+      <w:r>
+        <w:rPr>
+          <w:i/>
+          <w:iCs/>
+          <w:color w:val="660E7A"/>
+          <w:sz w:val="15"/>
+          <w:szCs w:val="15"/>
+        </w:rPr>
+        <w:t>space</w:t>
+      </w:r>
+      <w:proofErr w:type="spellEnd"/>
+      <w:r>
+        <w:rPr>
+          <w:i/>
+          <w:iCs/>
+          <w:color w:val="660E7A"/>
+          <w:sz w:val="15"/>
+          <w:szCs w:val="15"/>
+        </w:rPr>
+        <w:t xml:space="preserve"> </w:t>
+      </w:r>
+      <w:r>
+        <w:rPr>
+          <w:color w:val="000000"/>
+          <w:sz w:val="15"/>
+          <w:szCs w:val="15"/>
+        </w:rPr>
+        <w:t xml:space="preserve">+ </w:t>
+      </w:r>
+      <w:proofErr w:type="spellStart"/>
+      <w:r>
+        <w:rPr>
+          <w:color w:val="000000"/>
+          <w:sz w:val="15"/>
+          <w:szCs w:val="15"/>
+        </w:rPr>
+        <w:t>Thousand.</w:t>
+      </w:r>
+      <w:r>
+        <w:rPr>
+          <w:i/>
+          <w:iCs/>
+          <w:color w:val="660E7A"/>
+          <w:sz w:val="15"/>
+          <w:szCs w:val="15"/>
+        </w:rPr>
+        <w:t>thousand</w:t>
+      </w:r>
+      <w:proofErr w:type="spellEnd"/>
+      <w:r>
+        <w:rPr>
+          <w:i/>
+          <w:iCs/>
+          <w:color w:val="660E7A"/>
+          <w:sz w:val="15"/>
+          <w:szCs w:val="15"/>
+        </w:rPr>
+        <w:t xml:space="preserve"> </w:t>
+      </w:r>
+      <w:r>
+        <w:rPr>
+          <w:color w:val="000000"/>
+          <w:sz w:val="15"/>
+          <w:szCs w:val="15"/>
+        </w:rPr>
+        <w:t>+</w:t>
+      </w:r>
+      <w:r>
+        <w:rPr>
+          <w:color w:val="000000"/>
+          <w:sz w:val="15"/>
+          <w:szCs w:val="15"/>
+        </w:rPr>
+        <w:br/>
+        <w:t xml:space="preserve">  </w:t>
+      </w:r>
+      <w:proofErr w:type="spellStart"/>
+      <w:r>
+        <w:rPr>
+          <w:color w:val="000000"/>
+          <w:sz w:val="15"/>
+          <w:szCs w:val="15"/>
+        </w:rPr>
+        <w:t>ConjunctionAndOthers.</w:t>
+      </w:r>
+      <w:r>
+        <w:rPr>
+          <w:i/>
+          <w:iCs/>
+          <w:color w:val="660E7A"/>
+          <w:sz w:val="15"/>
+          <w:szCs w:val="15"/>
+        </w:rPr>
+        <w:t>space</w:t>
+      </w:r>
+      <w:proofErr w:type="spellEnd"/>
+      <w:r>
+        <w:rPr>
+          <w:i/>
+          <w:iCs/>
+          <w:color w:val="660E7A"/>
+          <w:sz w:val="15"/>
+          <w:szCs w:val="15"/>
+        </w:rPr>
+        <w:t xml:space="preserve"> </w:t>
+      </w:r>
+      <w:r>
+        <w:rPr>
+          <w:color w:val="000000"/>
+          <w:sz w:val="15"/>
+          <w:szCs w:val="15"/>
+        </w:rPr>
+        <w:t xml:space="preserve">+ </w:t>
+      </w:r>
+      <w:proofErr w:type="spellStart"/>
+      <w:r>
+        <w:rPr>
+          <w:color w:val="000000"/>
+          <w:sz w:val="15"/>
+          <w:szCs w:val="15"/>
+        </w:rPr>
+        <w:t>ConjunctionAndOthers.</w:t>
+      </w:r>
+      <w:r>
+        <w:rPr>
+          <w:i/>
+          <w:iCs/>
+          <w:color w:val="660E7A"/>
+          <w:sz w:val="15"/>
+          <w:szCs w:val="15"/>
+        </w:rPr>
+        <w:t>and</w:t>
+      </w:r>
+      <w:proofErr w:type="spellEnd"/>
+      <w:r>
+        <w:rPr>
+          <w:i/>
+          <w:iCs/>
+          <w:color w:val="660E7A"/>
+          <w:sz w:val="15"/>
+          <w:szCs w:val="15"/>
+        </w:rPr>
+        <w:t xml:space="preserve"> </w:t>
+      </w:r>
+      <w:r>
+        <w:rPr>
+          <w:color w:val="000000"/>
+          <w:sz w:val="15"/>
+          <w:szCs w:val="15"/>
+        </w:rPr>
+        <w:t xml:space="preserve">+ </w:t>
+      </w:r>
+      <w:proofErr w:type="spellStart"/>
+      <w:r>
+        <w:rPr>
+          <w:color w:val="000000"/>
+          <w:sz w:val="15"/>
+          <w:szCs w:val="15"/>
+        </w:rPr>
+        <w:t>ConjunctionAndOthers.</w:t>
+      </w:r>
+      <w:r>
+        <w:rPr>
+          <w:i/>
+          <w:iCs/>
+          <w:color w:val="660E7A"/>
+          <w:sz w:val="15"/>
+          <w:szCs w:val="15"/>
+        </w:rPr>
+        <w:t>space</w:t>
+      </w:r>
+      <w:proofErr w:type="spellEnd"/>
+      <w:r>
+        <w:rPr>
+          <w:i/>
+          <w:iCs/>
+          <w:color w:val="660E7A"/>
+          <w:sz w:val="15"/>
+          <w:szCs w:val="15"/>
+        </w:rPr>
+        <w:t xml:space="preserve"> + </w:t>
+      </w:r>
+    </w:p>
+    <w:p>
+      <w:pPr>
+        <w:pStyle w:val="HTMLPreformatted"/>
+        <w:shd w:val="clear" w:color="auto" w:fill="FFFFFF"/>
+        <w:rPr>
+          <w:color w:val="000000"/>
+          <w:sz w:val="15"/>
+          <w:szCs w:val="15"/>
+        </w:rPr>
+      </w:pPr>
+      <w:r>
+        <w:rPr>
+          <w:color w:val="000000"/>
+          <w:sz w:val="15"/>
+          <w:szCs w:val="15"/>
+        </w:rPr>
+        <w:t xml:space="preserve">  </w:t>
+      </w:r>
+      <w:proofErr w:type="spellStart"/>
+      <w:r>
+        <w:rPr>
+          <w:color w:val="000000"/>
+          <w:sz w:val="15"/>
+          <w:szCs w:val="15"/>
+        </w:rPr>
+        <w:t>parseHundredNumberToText</w:t>
+      </w:r>
+      <w:proofErr w:type="spellEnd"/>
+      <w:r>
+        <w:rPr>
+          <w:color w:val="000000"/>
+          <w:sz w:val="15"/>
+          <w:szCs w:val="15"/>
+        </w:rPr>
+        <w:t>(splittedNumber._2)</w:t>
+      </w:r>
+      <w:commentRangeEnd w:id="8"/>
+      <w:r>
+        <w:rPr>
+          <w:rStyle w:val="CommentReference"/>
+          <w:rFonts w:asciiTheme="minorHAnsi" w:eastAsiaTheme="minorEastAsia" w:hAnsiTheme="minorHAnsi" w:cstheme="minorBidi"/>
+          <w:lang w:val="en-GB"/>
+        </w:rPr>
+        <w:commentReference w:id="8"/>
+      </w:r>
+    </w:p>
+    <w:p>
+      <w:pPr>
+        <w:rPr>
+          <w:lang w:val="en-US"/>
+        </w:rPr>
+      </w:pPr>
+    </w:p>
+    <w:p>
+      <w:pPr>
+        <w:pStyle w:val="HTMLPreformatted"/>
+        <w:shd w:val="clear" w:color="auto" w:fill="FFFFFF"/>
+        <w:rPr>
+          <w:color w:val="000000"/>
+          <w:sz w:val="15"/>
+          <w:szCs w:val="15"/>
+        </w:rPr>
+      </w:pPr>
+      <w:r>
+        <w:t>10</w:t>
+      </w:r>
+      <w:r>
+        <w:rPr>
+          <w:color w:val="000000"/>
+          <w:sz w:val="15"/>
+          <w:szCs w:val="15"/>
+        </w:rPr>
+        <w:t xml:space="preserve"> </w:t>
+      </w:r>
+      <w:commentRangeStart w:id="9"/>
+      <w:proofErr w:type="spellStart"/>
+      <w:r>
+        <w:rPr>
+          <w:color w:val="000000"/>
+          <w:sz w:val="15"/>
+          <w:szCs w:val="15"/>
+        </w:rPr>
+        <w:t>parseHundredNumberToText</w:t>
+      </w:r>
+      <w:proofErr w:type="spellEnd"/>
+      <w:r>
+        <w:rPr>
+          <w:color w:val="000000"/>
+          <w:sz w:val="15"/>
+          <w:szCs w:val="15"/>
+        </w:rPr>
+        <w:t xml:space="preserve">(splittedNumber._1) + </w:t>
+      </w:r>
+      <w:proofErr w:type="spellStart"/>
+      <w:r>
+        <w:rPr>
+          <w:color w:val="000000"/>
+          <w:sz w:val="15"/>
+          <w:szCs w:val="15"/>
+        </w:rPr>
+        <w:t>ConjunctionAndOthers.</w:t>
+      </w:r>
+      <w:r>
+        <w:rPr>
+          <w:i/>
+          <w:iCs/>
+          <w:color w:val="660E7A"/>
+          <w:sz w:val="15"/>
+          <w:szCs w:val="15"/>
+        </w:rPr>
+        <w:t>space</w:t>
+      </w:r>
+      <w:proofErr w:type="spellEnd"/>
+      <w:r>
+        <w:rPr>
+          <w:i/>
+          <w:iCs/>
+          <w:color w:val="660E7A"/>
+          <w:sz w:val="15"/>
+          <w:szCs w:val="15"/>
+        </w:rPr>
+        <w:t xml:space="preserve"> </w:t>
+      </w:r>
+      <w:r>
+        <w:rPr>
+          <w:color w:val="000000"/>
+          <w:sz w:val="15"/>
+          <w:szCs w:val="15"/>
+        </w:rPr>
+        <w:t xml:space="preserve">+ </w:t>
+      </w:r>
+      <w:proofErr w:type="spellStart"/>
+      <w:r>
+        <w:rPr>
+          <w:color w:val="000000"/>
+          <w:sz w:val="15"/>
+          <w:szCs w:val="15"/>
+        </w:rPr>
+        <w:t>Thousand.</w:t>
+      </w:r>
+      <w:r>
+        <w:rPr>
+          <w:i/>
+          <w:iCs/>
+          <w:color w:val="660E7A"/>
+          <w:sz w:val="15"/>
+          <w:szCs w:val="15"/>
+        </w:rPr>
+        <w:t>thousand</w:t>
+      </w:r>
+      <w:proofErr w:type="spellEnd"/>
+      <w:r>
+        <w:rPr>
+          <w:i/>
+          <w:iCs/>
+          <w:color w:val="660E7A"/>
+          <w:sz w:val="15"/>
+          <w:szCs w:val="15"/>
+        </w:rPr>
+        <w:t xml:space="preserve"> </w:t>
+      </w:r>
+      <w:r>
+        <w:rPr>
+          <w:color w:val="000000"/>
+          <w:sz w:val="15"/>
+          <w:szCs w:val="15"/>
+        </w:rPr>
+        <w:t xml:space="preserve">+ </w:t>
+      </w:r>
+      <w:proofErr w:type="spellStart"/>
+      <w:r>
+        <w:rPr>
+          <w:color w:val="000000"/>
+          <w:sz w:val="15"/>
+          <w:szCs w:val="15"/>
+        </w:rPr>
+        <w:t>ConjunctionAndOthers.</w:t>
+      </w:r>
+      <w:r>
+        <w:rPr>
+          <w:i/>
+          <w:iCs/>
+          <w:color w:val="660E7A"/>
+          <w:sz w:val="15"/>
+          <w:szCs w:val="15"/>
+        </w:rPr>
+        <w:t>comma</w:t>
+      </w:r>
+      <w:proofErr w:type="spellEnd"/>
+      <w:r>
+        <w:rPr>
+          <w:i/>
+          <w:iCs/>
+          <w:color w:val="660E7A"/>
+          <w:sz w:val="15"/>
+          <w:szCs w:val="15"/>
+        </w:rPr>
+        <w:t xml:space="preserve"> + </w:t>
+      </w:r>
+      <w:proofErr w:type="spellStart"/>
+      <w:r>
+        <w:rPr>
+          <w:color w:val="000000"/>
+          <w:sz w:val="15"/>
+          <w:szCs w:val="15"/>
+        </w:rPr>
+        <w:t>ConjunctionAndOthers.</w:t>
+      </w:r>
+      <w:r>
+        <w:rPr>
+          <w:i/>
+          <w:iCs/>
+          <w:color w:val="660E7A"/>
+          <w:sz w:val="15"/>
+          <w:szCs w:val="15"/>
+        </w:rPr>
+        <w:t>space</w:t>
+      </w:r>
+      <w:proofErr w:type="spellEnd"/>
+      <w:r>
+        <w:rPr>
+          <w:i/>
+          <w:iCs/>
+          <w:color w:val="660E7A"/>
+          <w:sz w:val="15"/>
+          <w:szCs w:val="15"/>
+        </w:rPr>
+        <w:t xml:space="preserve"> </w:t>
+      </w:r>
+      <w:r>
+        <w:rPr>
+          <w:color w:val="000000"/>
+          <w:sz w:val="15"/>
+          <w:szCs w:val="15"/>
+        </w:rPr>
+        <w:t>+</w:t>
+      </w:r>
+      <w:proofErr w:type="spellStart"/>
+      <w:r>
+        <w:rPr>
+          <w:color w:val="000000"/>
+          <w:sz w:val="15"/>
+          <w:szCs w:val="15"/>
+        </w:rPr>
+        <w:t>parseHundredNumberToText</w:t>
+      </w:r>
+      <w:proofErr w:type="spellEnd"/>
+      <w:r>
+        <w:rPr>
+          <w:color w:val="000000"/>
+          <w:sz w:val="15"/>
+          <w:szCs w:val="15"/>
+        </w:rPr>
+        <w:t>(splittedNumber._2)</w:t>
+      </w:r>
+      <w:commentRangeEnd w:id="9"/>
+      <w:r>
+        <w:rPr>
+          <w:rStyle w:val="CommentReference"/>
+          <w:rFonts w:asciiTheme="minorHAnsi" w:eastAsiaTheme="minorEastAsia" w:hAnsiTheme="minorHAnsi" w:cstheme="minorBidi"/>
+          <w:lang w:val="en-GB"/>
+        </w:rPr>
+        <w:commentReference w:id="9"/>
+      </w:r>
+    </w:p>
+    <w:p>
+      <w:pPr>
+        <w:pStyle w:val="HTMLPreformatted"/>
+        <w:shd w:val="clear" w:color="auto" w:fill="FFFFFF"/>
+        <w:rPr>
+          <w:color w:val="000000"/>
+          <w:sz w:val="15"/>
+          <w:szCs w:val="15"/>
+        </w:rPr>
+      </w:pPr>
+    </w:p>
+    <w:p>
+      <w:pPr>
+        <w:rPr>
+          <w:lang w:val="en-US"/>
+        </w:rPr>
+      </w:pPr>
+      <w:bookmarkStart w:id="10" w:name="_GoBack"/>
+      <w:bookmarkEnd w:id="10"/>
     </w:p>
     <w:sectPr>
       <w:pgSz w:w="11906" w:h="16838"/>
@@ -760,6 +2974,219 @@
     </w:sectPr>
   </w:body>
 </w:document>
+</file>
+
+<file path=word/comments.xml><?xml version="1.0" encoding="utf-8"?>
+<w:comments xmlns:wpc="http://schemas.microsoft.com/office/word/2010/wordprocessingCanvas" xmlns:cx="http://schemas.microsoft.com/office/drawing/2014/chartex" xmlns:mc="http://schemas.openxmlformats.org/markup-compatibility/2006" xmlns:o="urn:schemas-microsoft-com:office:office" xmlns:r="http://schemas.openxmlformats.org/officeDocument/2006/relationships" xmlns:m="http://schemas.openxmlformats.org/officeDocument/2006/math" xmlns:v="urn:schemas-microsoft-com:vml" xmlns:wp14="http://schemas.microsoft.com/office/word/2010/wordprocessingDrawing" xmlns:wp="http://schemas.openxmlformats.org/drawingml/2006/wordprocessingDrawing" xmlns:w10="urn:schemas-microsoft-com:office:word" xmlns:w="http://schemas.openxmlformats.org/wordprocessingml/2006/main" xmlns:w14="http://schemas.microsoft.com/office/word/2010/wordml" xmlns:w15="http://schemas.microsoft.com/office/word/2012/wordml" xmlns:w16se="http://schemas.microsoft.com/office/word/2015/wordml/symex" xmlns:wpg="http://schemas.microsoft.com/office/word/2010/wordprocessingGroup" xmlns:wpi="http://schemas.microsoft.com/office/word/2010/wordprocessingInk" xmlns:wne="http://schemas.microsoft.com/office/word/2006/wordml" xmlns:wps="http://schemas.microsoft.com/office/word/2010/wordprocessingShape" mc:Ignorable="w14 w15 w16se wp14">
+  <w:comment w:id="0" w:author="Sergio Gayon" w:date="2018-09-11T18:42:00Z" w:initials="SG">
+    <w:p>
+      <w:pPr>
+        <w:pStyle w:val="CommentText"/>
+      </w:pPr>
+      <w:r>
+        <w:rPr>
+          <w:rStyle w:val="CommentReference"/>
+        </w:rPr>
+        <w:annotationRef/>
+      </w:r>
+      <w:r>
+        <w:t>Hundred all zeros</w:t>
+      </w:r>
+    </w:p>
+    <w:p>
+      <w:pPr>
+        <w:pStyle w:val="CommentText"/>
+      </w:pPr>
+    </w:p>
+  </w:comment>
+  <w:comment w:id="1" w:author="Sergio Gayon" w:date="2018-09-11T18:43:00Z" w:initials="SG">
+    <w:p>
+      <w:pPr>
+        <w:pStyle w:val="CommentText"/>
+      </w:pPr>
+      <w:r>
+        <w:rPr>
+          <w:rStyle w:val="CommentReference"/>
+        </w:rPr>
+        <w:annotationRef/>
+      </w:r>
+      <w:r>
+        <w:t>Hundred with all digits normal</w:t>
+      </w:r>
+    </w:p>
+  </w:comment>
+  <w:comment w:id="2" w:author="Sergio Gayon" w:date="2018-09-11T18:43:00Z" w:initials="SG">
+    <w:p>
+      <w:pPr>
+        <w:pStyle w:val="CommentText"/>
+      </w:pPr>
+      <w:r>
+        <w:rPr>
+          <w:rStyle w:val="CommentReference"/>
+        </w:rPr>
+        <w:annotationRef/>
+      </w:r>
+      <w:r>
+        <w:t>Thousand</w:t>
+      </w:r>
+      <w:r>
+        <w:t xml:space="preserve"> with all zeros</w:t>
+      </w:r>
+    </w:p>
+  </w:comment>
+  <w:comment w:id="3" w:author="Sergio Gayon" w:date="2018-09-11T18:43:00Z" w:initials="SG">
+    <w:p>
+      <w:pPr>
+        <w:pStyle w:val="CommentText"/>
+      </w:pPr>
+      <w:r>
+        <w:rPr>
+          <w:rStyle w:val="CommentReference"/>
+        </w:rPr>
+        <w:annotationRef/>
+      </w:r>
+      <w:r>
+        <w:t>Thousand with ‘and’ and hundred number</w:t>
+      </w:r>
+    </w:p>
+  </w:comment>
+  <w:comment w:id="4" w:author="Sergio Gayon" w:date="2018-09-11T18:45:00Z" w:initials="SG">
+    <w:p>
+      <w:pPr>
+        <w:pStyle w:val="CommentText"/>
+      </w:pPr>
+      <w:r>
+        <w:rPr>
+          <w:rStyle w:val="CommentReference"/>
+        </w:rPr>
+        <w:annotationRef/>
+      </w:r>
+      <w:r>
+        <w:t>Thousand two digits all zeros</w:t>
+      </w:r>
+    </w:p>
+  </w:comment>
+  <w:comment w:id="5" w:author="Sergio Gayon" w:date="2018-09-11T18:46:00Z" w:initials="SG">
+    <w:p>
+      <w:pPr>
+        <w:pStyle w:val="CommentText"/>
+      </w:pPr>
+      <w:r>
+        <w:rPr>
+          <w:rStyle w:val="CommentReference"/>
+        </w:rPr>
+        <w:annotationRef/>
+      </w:r>
+      <w:r>
+        <w:t xml:space="preserve">Thousand two </w:t>
+      </w:r>
+      <w:proofErr w:type="gramStart"/>
+      <w:r>
+        <w:t>digits</w:t>
+      </w:r>
+      <w:proofErr w:type="gramEnd"/>
+      <w:r>
+        <w:t xml:space="preserve"> </w:t>
+      </w:r>
+      <w:r>
+        <w:t>zeros in middle of number</w:t>
+      </w:r>
+    </w:p>
+  </w:comment>
+  <w:comment w:id="6" w:author="Sergio Gayon" w:date="2018-09-11T18:47:00Z" w:initials="SG">
+    <w:p>
+      <w:pPr>
+        <w:pStyle w:val="CommentText"/>
+      </w:pPr>
+      <w:r>
+        <w:rPr>
+          <w:rStyle w:val="CommentReference"/>
+        </w:rPr>
+        <w:annotationRef/>
+      </w:r>
+      <w:r>
+        <w:t xml:space="preserve">Thousand </w:t>
+      </w:r>
+      <w:r>
+        <w:t xml:space="preserve">two digits </w:t>
+      </w:r>
+      <w:r>
+        <w:t>with no edge cases</w:t>
+      </w:r>
+    </w:p>
+  </w:comment>
+  <w:comment w:id="7" w:author="Sergio Gayon" w:date="2018-09-11T18:51:00Z" w:initials="SG">
+    <w:p>
+      <w:pPr>
+        <w:pStyle w:val="CommentText"/>
+      </w:pPr>
+      <w:r>
+        <w:rPr>
+          <w:rStyle w:val="CommentReference"/>
+        </w:rPr>
+        <w:annotationRef/>
+      </w:r>
+      <w:r>
+        <w:t>Thousand three digits all zeros</w:t>
+      </w:r>
+    </w:p>
+  </w:comment>
+  <w:comment w:id="8" w:author="Sergio Gayon" w:date="2018-09-11T18:51:00Z" w:initials="SG">
+    <w:p>
+      <w:pPr>
+        <w:pStyle w:val="CommentText"/>
+      </w:pPr>
+      <w:r>
+        <w:rPr>
+          <w:rStyle w:val="CommentReference"/>
+        </w:rPr>
+        <w:annotationRef/>
+      </w:r>
+      <w:r>
+        <w:t xml:space="preserve">Thousand three </w:t>
+      </w:r>
+      <w:proofErr w:type="gramStart"/>
+      <w:r>
+        <w:t>digits</w:t>
+      </w:r>
+      <w:proofErr w:type="gramEnd"/>
+      <w:r>
+        <w:t xml:space="preserve"> zeros in middle of number</w:t>
+      </w:r>
+    </w:p>
+  </w:comment>
+  <w:comment w:id="9" w:author="Sergio Gayon" w:date="2018-09-11T18:53:00Z" w:initials="SG">
+    <w:p>
+      <w:pPr>
+        <w:pStyle w:val="CommentText"/>
+      </w:pPr>
+      <w:r>
+        <w:rPr>
+          <w:rStyle w:val="CommentReference"/>
+        </w:rPr>
+        <w:annotationRef/>
+      </w:r>
+      <w:r>
+        <w:t>Thousand three digits no edge cases</w:t>
+      </w:r>
+    </w:p>
+  </w:comment>
+</w:comments>
+</file>
+
+<file path=word/commentsExtended.xml><?xml version="1.0" encoding="utf-8"?>
+<w15:commentsEx xmlns:wpc="http://schemas.microsoft.com/office/word/2010/wordprocessingCanvas" xmlns:cx="http://schemas.microsoft.com/office/drawing/2014/chartex" xmlns:mc="http://schemas.openxmlformats.org/markup-compatibility/2006" xmlns:o="urn:schemas-microsoft-com:office:office" xmlns:r="http://schemas.openxmlformats.org/officeDocument/2006/relationships" xmlns:m="http://schemas.openxmlformats.org/officeDocument/2006/math" xmlns:v="urn:schemas-microsoft-com:vml" xmlns:wp14="http://schemas.microsoft.com/office/word/2010/wordprocessingDrawing" xmlns:wp="http://schemas.openxmlformats.org/drawingml/2006/wordprocessingDrawing" xmlns:w10="urn:schemas-microsoft-com:office:word" xmlns:w="http://schemas.openxmlformats.org/wordprocessingml/2006/main" xmlns:w14="http://schemas.microsoft.com/office/word/2010/wordml" xmlns:w15="http://schemas.microsoft.com/office/word/2012/wordml" xmlns:w16se="http://schemas.microsoft.com/office/word/2015/wordml/symex" xmlns:wpg="http://schemas.microsoft.com/office/word/2010/wordprocessingGroup" xmlns:wpi="http://schemas.microsoft.com/office/word/2010/wordprocessingInk" xmlns:wne="http://schemas.microsoft.com/office/word/2006/wordml" xmlns:wps="http://schemas.microsoft.com/office/word/2010/wordprocessingShape" mc:Ignorable="w14 w15 w16se wp14">
+  <w15:commentEx w15:paraId="5A15CB6D" w15:done="0"/>
+  <w15:commentEx w15:paraId="112A0D63" w15:done="0"/>
+  <w15:commentEx w15:paraId="15503AF3" w15:done="0"/>
+  <w15:commentEx w15:paraId="41F247A8" w15:done="0"/>
+  <w15:commentEx w15:paraId="06B3C789" w15:done="0"/>
+  <w15:commentEx w15:paraId="39FA7B88" w15:done="0"/>
+  <w15:commentEx w15:paraId="5961E30D" w15:done="0"/>
+  <w15:commentEx w15:paraId="1B5050FA" w15:done="0"/>
+  <w15:commentEx w15:paraId="733F45D5" w15:done="0"/>
+  <w15:commentEx w15:paraId="5D66F35D" w15:done="0"/>
+</w15:commentsEx>
 </file>
 
 <file path=word/numbering.xml><?xml version="1.0" encoding="utf-8"?>
@@ -881,6 +3308,14 @@
     <w:abstractNumId w:val="0"/>
   </w:num>
 </w:numbering>
+</file>
+
+<file path=word/people.xml><?xml version="1.0" encoding="utf-8"?>
+<w15:people xmlns:wpc="http://schemas.microsoft.com/office/word/2010/wordprocessingCanvas" xmlns:cx="http://schemas.microsoft.com/office/drawing/2014/chartex" xmlns:mc="http://schemas.openxmlformats.org/markup-compatibility/2006" xmlns:o="urn:schemas-microsoft-com:office:office" xmlns:r="http://schemas.openxmlformats.org/officeDocument/2006/relationships" xmlns:m="http://schemas.openxmlformats.org/officeDocument/2006/math" xmlns:v="urn:schemas-microsoft-com:vml" xmlns:wp14="http://schemas.microsoft.com/office/word/2010/wordprocessingDrawing" xmlns:wp="http://schemas.openxmlformats.org/drawingml/2006/wordprocessingDrawing" xmlns:w10="urn:schemas-microsoft-com:office:word" xmlns:w="http://schemas.openxmlformats.org/wordprocessingml/2006/main" xmlns:w14="http://schemas.microsoft.com/office/word/2010/wordml" xmlns:w15="http://schemas.microsoft.com/office/word/2012/wordml" xmlns:w16se="http://schemas.microsoft.com/office/word/2015/wordml/symex" xmlns:wpg="http://schemas.microsoft.com/office/word/2010/wordprocessingGroup" xmlns:wpi="http://schemas.microsoft.com/office/word/2010/wordprocessingInk" xmlns:wne="http://schemas.microsoft.com/office/word/2006/wordml" xmlns:wps="http://schemas.microsoft.com/office/word/2010/wordprocessingShape" mc:Ignorable="w14 w15 w16se wp14">
+  <w15:person w15:author="Sergio Gayon">
+    <w15:presenceInfo w15:providerId="Windows Live" w15:userId="103223d349dc94e8"/>
+  </w15:person>
+</w15:people>
 </file>
 
 <file path=word/styles.xml><?xml version="1.0" encoding="utf-8"?>
@@ -1432,6 +3867,152 @@
       <w:contextualSpacing/>
     </w:pPr>
   </w:style>
+  <w:style w:type="paragraph" w:styleId="HTMLPreformatted">
+    <w:name w:val="HTML Preformatted"/>
+    <w:basedOn w:val="Normal"/>
+    <w:link w:val="HTMLPreformattedChar"/>
+    <w:uiPriority w:val="99"/>
+    <w:unhideWhenUsed/>
+    <w:rsid w:val="00520338"/>
+    <w:pPr>
+      <w:tabs>
+        <w:tab w:val="left" w:pos="916"/>
+        <w:tab w:val="left" w:pos="1832"/>
+        <w:tab w:val="left" w:pos="2748"/>
+        <w:tab w:val="left" w:pos="3664"/>
+        <w:tab w:val="left" w:pos="4580"/>
+        <w:tab w:val="left" w:pos="5496"/>
+        <w:tab w:val="left" w:pos="6412"/>
+        <w:tab w:val="left" w:pos="7328"/>
+        <w:tab w:val="left" w:pos="8244"/>
+        <w:tab w:val="left" w:pos="9160"/>
+        <w:tab w:val="left" w:pos="10076"/>
+        <w:tab w:val="left" w:pos="10992"/>
+        <w:tab w:val="left" w:pos="11908"/>
+        <w:tab w:val="left" w:pos="12824"/>
+        <w:tab w:val="left" w:pos="13740"/>
+        <w:tab w:val="left" w:pos="14656"/>
+      </w:tabs>
+      <w:spacing w:after="0" w:line="240" w:lineRule="auto"/>
+    </w:pPr>
+    <w:rPr>
+      <w:rFonts w:ascii="Courier New" w:eastAsia="Times New Roman" w:hAnsi="Courier New" w:cs="Courier New"/>
+      <w:sz w:val="20"/>
+      <w:szCs w:val="20"/>
+      <w:lang w:val="en-US"/>
+    </w:rPr>
+  </w:style>
+  <w:style w:type="character" w:customStyle="1" w:styleId="HTMLPreformattedChar">
+    <w:name w:val="HTML Preformatted Char"/>
+    <w:basedOn w:val="DefaultParagraphFont"/>
+    <w:link w:val="HTMLPreformatted"/>
+    <w:uiPriority w:val="99"/>
+    <w:rsid w:val="00520338"/>
+    <w:rPr>
+      <w:rFonts w:ascii="Courier New" w:eastAsia="Times New Roman" w:hAnsi="Courier New" w:cs="Courier New"/>
+      <w:sz w:val="20"/>
+      <w:szCs w:val="20"/>
+      <w:lang w:val="en-US"/>
+    </w:rPr>
+  </w:style>
+  <w:style w:type="character" w:styleId="CommentReference">
+    <w:name w:val="annotation reference"/>
+    <w:basedOn w:val="DefaultParagraphFont"/>
+    <w:uiPriority w:val="99"/>
+    <w:semiHidden/>
+    <w:unhideWhenUsed/>
+    <w:rsid w:val="005D1FDE"/>
+    <w:rPr>
+      <w:sz w:val="16"/>
+      <w:szCs w:val="16"/>
+    </w:rPr>
+  </w:style>
+  <w:style w:type="paragraph" w:styleId="CommentText">
+    <w:name w:val="annotation text"/>
+    <w:basedOn w:val="Normal"/>
+    <w:link w:val="CommentTextChar"/>
+    <w:uiPriority w:val="99"/>
+    <w:semiHidden/>
+    <w:unhideWhenUsed/>
+    <w:rsid w:val="005D1FDE"/>
+    <w:pPr>
+      <w:spacing w:line="240" w:lineRule="auto"/>
+    </w:pPr>
+    <w:rPr>
+      <w:sz w:val="20"/>
+      <w:szCs w:val="20"/>
+    </w:rPr>
+  </w:style>
+  <w:style w:type="character" w:customStyle="1" w:styleId="CommentTextChar">
+    <w:name w:val="Comment Text Char"/>
+    <w:basedOn w:val="DefaultParagraphFont"/>
+    <w:link w:val="CommentText"/>
+    <w:uiPriority w:val="99"/>
+    <w:semiHidden/>
+    <w:rsid w:val="005D1FDE"/>
+    <w:rPr>
+      <w:sz w:val="20"/>
+      <w:szCs w:val="20"/>
+    </w:rPr>
+  </w:style>
+  <w:style w:type="paragraph" w:styleId="CommentSubject">
+    <w:name w:val="annotation subject"/>
+    <w:basedOn w:val="CommentText"/>
+    <w:next w:val="CommentText"/>
+    <w:link w:val="CommentSubjectChar"/>
+    <w:uiPriority w:val="99"/>
+    <w:semiHidden/>
+    <w:unhideWhenUsed/>
+    <w:rsid w:val="005D1FDE"/>
+    <w:rPr>
+      <w:b/>
+      <w:bCs/>
+    </w:rPr>
+  </w:style>
+  <w:style w:type="character" w:customStyle="1" w:styleId="CommentSubjectChar">
+    <w:name w:val="Comment Subject Char"/>
+    <w:basedOn w:val="CommentTextChar"/>
+    <w:link w:val="CommentSubject"/>
+    <w:uiPriority w:val="99"/>
+    <w:semiHidden/>
+    <w:rsid w:val="005D1FDE"/>
+    <w:rPr>
+      <w:b/>
+      <w:bCs/>
+      <w:sz w:val="20"/>
+      <w:szCs w:val="20"/>
+    </w:rPr>
+  </w:style>
+  <w:style w:type="paragraph" w:styleId="BalloonText">
+    <w:name w:val="Balloon Text"/>
+    <w:basedOn w:val="Normal"/>
+    <w:link w:val="BalloonTextChar"/>
+    <w:uiPriority w:val="99"/>
+    <w:semiHidden/>
+    <w:unhideWhenUsed/>
+    <w:rsid w:val="005D1FDE"/>
+    <w:pPr>
+      <w:spacing w:after="0" w:line="240" w:lineRule="auto"/>
+    </w:pPr>
+    <w:rPr>
+      <w:rFonts w:ascii="Segoe UI" w:hAnsi="Segoe UI" w:cs="Segoe UI"/>
+      <w:sz w:val="18"/>
+      <w:szCs w:val="18"/>
+    </w:rPr>
+  </w:style>
+  <w:style w:type="character" w:customStyle="1" w:styleId="BalloonTextChar">
+    <w:name w:val="Balloon Text Char"/>
+    <w:basedOn w:val="DefaultParagraphFont"/>
+    <w:link w:val="BalloonText"/>
+    <w:uiPriority w:val="99"/>
+    <w:semiHidden/>
+    <w:rsid w:val="005D1FDE"/>
+    <w:rPr>
+      <w:rFonts w:ascii="Segoe UI" w:hAnsi="Segoe UI" w:cs="Segoe UI"/>
+      <w:sz w:val="18"/>
+      <w:szCs w:val="18"/>
+    </w:rPr>
+  </w:style>
 </w:styles>
 </file>
 

</xml_diff>